<commit_message>
ajout des pdf et correction de fautes
</commit_message>
<xml_diff>
--- a/P8/Rapport - Light.docx
+++ b/P8/Rapport - Light.docx
@@ -50,6 +50,7 @@
           <w:docPartUnique/>
         </w:docPartObj>
       </w:sdtPr>
+      <w:sdtEndPr/>
       <w:sdtContent>
         <w:p>
           <w:pPr>
@@ -1817,20 +1818,45 @@
         <w:pStyle w:val="Lgende"/>
         <w:jc w:val="center"/>
       </w:pPr>
-      <w:bookmarkStart w:id="2" w:name="_Toc501724695"/>
+      <w:bookmarkStart w:id="2" w:name="_Toc505108961"/>
       <w:r>
         <w:t xml:space="preserve">Figure </w:t>
       </w:r>
-      <w:fldSimple w:instr=" SEQ Figure \* ARABIC ">
-        <w:r>
-          <w:rPr>
-            <w:noProof/>
-          </w:rPr>
-          <w:t>1</w:t>
-        </w:r>
-      </w:fldSimple>
-      <w:r>
-        <w:t xml:space="preserve"> - Problème de </w:t>
+      <w:r>
+        <w:fldChar w:fldCharType="begin"/>
+      </w:r>
+      <w:r>
+        <w:instrText xml:space="preserve"> SEQ Figure \* ARABIC </w:instrText>
+      </w:r>
+      <w:r>
+        <w:fldChar w:fldCharType="separate"/>
+      </w:r>
+      <w:r>
+        <w:rPr>
+          <w:noProof/>
+        </w:rPr>
+        <w:t>1</w:t>
+      </w:r>
+      <w:r>
+        <w:rPr>
+          <w:noProof/>
+        </w:rPr>
+        <w:fldChar w:fldCharType="end"/>
+      </w:r>
+      <w:r>
+        <w:t xml:space="preserve"> </w:t>
+      </w:r>
+      <w:r>
+        <w:t>–</w:t>
+      </w:r>
+      <w:r>
+        <w:t xml:space="preserve"> </w:t>
+      </w:r>
+      <w:r>
+        <w:t xml:space="preserve">Représentation dépliée d'un RNN - </w:t>
+      </w:r>
+      <w:r>
+        <w:t xml:space="preserve">Problème de </w:t>
       </w:r>
       <w:proofErr w:type="spellStart"/>
       <w:r>
@@ -1948,18 +1974,31 @@
         <w:pStyle w:val="Lgende"/>
         <w:jc w:val="center"/>
       </w:pPr>
-      <w:bookmarkStart w:id="4" w:name="_Toc501724696"/>
+      <w:bookmarkStart w:id="4" w:name="_Toc505108962"/>
       <w:r>
         <w:t xml:space="preserve">Figure </w:t>
       </w:r>
-      <w:fldSimple w:instr=" SEQ Figure \* ARABIC ">
-        <w:r>
-          <w:rPr>
-            <w:noProof/>
-          </w:rPr>
-          <w:t>2</w:t>
-        </w:r>
-      </w:fldSimple>
+      <w:r>
+        <w:fldChar w:fldCharType="begin"/>
+      </w:r>
+      <w:r>
+        <w:instrText xml:space="preserve"> SEQ Figure \* ARABIC </w:instrText>
+      </w:r>
+      <w:r>
+        <w:fldChar w:fldCharType="separate"/>
+      </w:r>
+      <w:r>
+        <w:rPr>
+          <w:noProof/>
+        </w:rPr>
+        <w:t>2</w:t>
+      </w:r>
+      <w:r>
+        <w:rPr>
+          <w:noProof/>
+        </w:rPr>
+        <w:fldChar w:fldCharType="end"/>
+      </w:r>
       <w:r>
         <w:t xml:space="preserve"> - Les différentes architectures de RNN</w:t>
       </w:r>
@@ -2057,13 +2096,8 @@
       <w:bookmarkStart w:id="6" w:name="_Toc501724550"/>
       <w:proofErr w:type="gramStart"/>
       <w:r>
-        <w:t>Le One-to-</w:t>
-      </w:r>
-      <w:proofErr w:type="spellStart"/>
-      <w:r>
-        <w:t>Many</w:t>
-      </w:r>
-      <w:proofErr w:type="spellEnd"/>
+        <w:t>Le One-to-Many</w:t>
+      </w:r>
       <w:proofErr w:type="gramEnd"/>
       <w:r>
         <w:t>:</w:t>
@@ -2112,15 +2146,7 @@
       </w:pPr>
       <w:bookmarkStart w:id="7" w:name="_Toc501724551"/>
       <w:r>
-        <w:t xml:space="preserve">Le </w:t>
-      </w:r>
-      <w:proofErr w:type="spellStart"/>
-      <w:r>
-        <w:t>Many</w:t>
-      </w:r>
-      <w:proofErr w:type="spellEnd"/>
-      <w:r>
-        <w:t>-to-One :</w:t>
+        <w:t>Le Many-to-One :</w:t>
       </w:r>
       <w:bookmarkEnd w:id="7"/>
     </w:p>
@@ -2152,27 +2178,17 @@
       <w:r>
         <w:t xml:space="preserve">Le </w:t>
       </w:r>
-      <w:proofErr w:type="spellStart"/>
       <w:r>
         <w:t>M</w:t>
       </w:r>
       <w:r>
-        <w:t>any</w:t>
-      </w:r>
-      <w:proofErr w:type="spellEnd"/>
-      <w:r>
-        <w:t>-to-</w:t>
-      </w:r>
-      <w:proofErr w:type="spellStart"/>
+        <w:t>any-to-</w:t>
+      </w:r>
       <w:r>
         <w:t>M</w:t>
       </w:r>
       <w:r>
-        <w:t>any</w:t>
-      </w:r>
-      <w:proofErr w:type="spellEnd"/>
-      <w:r>
-        <w:t xml:space="preserve"> :</w:t>
+        <w:t>any :</w:t>
       </w:r>
       <w:bookmarkEnd w:id="8"/>
     </w:p>
@@ -2381,28 +2397,20 @@
         <w:rPr>
           <w:rFonts w:eastAsiaTheme="minorEastAsia"/>
         </w:rPr>
-        <w:t xml:space="preserve"> de boucler la sortie d'un layer sur son entrée pour créer une </w:t>
-      </w:r>
-      <w:proofErr w:type="spellStart"/>
+        <w:t xml:space="preserve"> de boucler la sortie d'un layer sur son entrée pour créer une r</w:t>
+      </w:r>
       <w:r>
         <w:rPr>
           <w:rFonts w:eastAsiaTheme="minorEastAsia"/>
         </w:rPr>
-        <w:t>r</w:t>
+        <w:t>é</w:t>
       </w:r>
       <w:r>
         <w:rPr>
           <w:rFonts w:eastAsiaTheme="minorEastAsia"/>
         </w:rPr>
-        <w:t>é</w:t>
-      </w:r>
-      <w:r>
-        <w:rPr>
-          <w:rFonts w:eastAsiaTheme="minorEastAsia"/>
-        </w:rPr>
         <w:t>cursion</w:t>
       </w:r>
-      <w:proofErr w:type="spellEnd"/>
       <w:r>
         <w:rPr>
           <w:rFonts w:eastAsiaTheme="minorEastAsia"/>
@@ -3726,15 +3734,7 @@
         <w:t>.</w:t>
       </w:r>
       <w:r>
-        <w:t xml:space="preserve"> Dans le cas des QRNN, l'entrainement est fait sur tout le </w:t>
-      </w:r>
-      <w:proofErr w:type="spellStart"/>
-      <w:r>
-        <w:t>dataset</w:t>
-      </w:r>
-      <w:proofErr w:type="spellEnd"/>
-      <w:r>
-        <w:t xml:space="preserve"> pour chaque </w:t>
+        <w:t xml:space="preserve"> Dans le cas des QRNN, l'entrainement est fait sur tout le dataset pour chaque </w:t>
       </w:r>
       <w:proofErr w:type="spellStart"/>
       <w:r>
@@ -3981,18 +3981,31 @@
           <w:lang w:eastAsia="fr-FR"/>
         </w:rPr>
       </w:pPr>
-      <w:bookmarkStart w:id="14" w:name="_Toc501724697"/>
+      <w:bookmarkStart w:id="14" w:name="_Toc505108963"/>
       <w:r>
         <w:t xml:space="preserve">Figure </w:t>
       </w:r>
-      <w:fldSimple w:instr=" SEQ Figure \* ARABIC ">
-        <w:r>
-          <w:rPr>
-            <w:noProof/>
-          </w:rPr>
-          <w:t>3</w:t>
-        </w:r>
-      </w:fldSimple>
+      <w:r>
+        <w:fldChar w:fldCharType="begin"/>
+      </w:r>
+      <w:r>
+        <w:instrText xml:space="preserve"> SEQ Figure \* ARABIC </w:instrText>
+      </w:r>
+      <w:r>
+        <w:fldChar w:fldCharType="separate"/>
+      </w:r>
+      <w:r>
+        <w:rPr>
+          <w:noProof/>
+        </w:rPr>
+        <w:t>3</w:t>
+      </w:r>
+      <w:r>
+        <w:rPr>
+          <w:noProof/>
+        </w:rPr>
+        <w:fldChar w:fldCharType="end"/>
+      </w:r>
       <w:r>
         <w:t xml:space="preserve"> - Processus d'entrainement d'un RNN Standard</w:t>
       </w:r>
@@ -4018,15 +4031,13 @@
         <w:t xml:space="preserve"> (jusqu’à 17 fois)</w:t>
       </w:r>
       <w:r>
-        <w:t xml:space="preserve"> comme le montre le </w:t>
-      </w:r>
-      <w:proofErr w:type="spellStart"/>
-      <w:r>
-        <w:t>banchmark</w:t>
-      </w:r>
-      <w:proofErr w:type="spellEnd"/>
-      <w:r>
-        <w:t xml:space="preserve"> suivant :</w:t>
+        <w:t xml:space="preserve"> comme le montre le b</w:t>
+      </w:r>
+      <w:r>
+        <w:t>e</w:t>
+      </w:r>
+      <w:r>
+        <w:t>nchmark suivant :</w:t>
       </w:r>
     </w:p>
     <w:p>
@@ -4082,18 +4093,31 @@
         <w:pStyle w:val="Lgende"/>
         <w:jc w:val="center"/>
       </w:pPr>
-      <w:bookmarkStart w:id="15" w:name="_Toc501724698"/>
+      <w:bookmarkStart w:id="15" w:name="_Toc505108964"/>
       <w:r>
         <w:t xml:space="preserve">Figure </w:t>
       </w:r>
-      <w:fldSimple w:instr=" SEQ Figure \* ARABIC ">
-        <w:r>
-          <w:rPr>
-            <w:noProof/>
-          </w:rPr>
-          <w:t>4</w:t>
-        </w:r>
-      </w:fldSimple>
+      <w:r>
+        <w:fldChar w:fldCharType="begin"/>
+      </w:r>
+      <w:r>
+        <w:instrText xml:space="preserve"> SEQ Figure \* ARABIC </w:instrText>
+      </w:r>
+      <w:r>
+        <w:fldChar w:fldCharType="separate"/>
+      </w:r>
+      <w:r>
+        <w:rPr>
+          <w:noProof/>
+        </w:rPr>
+        <w:t>4</w:t>
+      </w:r>
+      <w:r>
+        <w:rPr>
+          <w:noProof/>
+        </w:rPr>
+        <w:fldChar w:fldCharType="end"/>
+      </w:r>
       <w:r>
         <w:t xml:space="preserve"> - Comparaison du temps d'entrainement entre LSTM et QRNN</w:t>
       </w:r>
@@ -4179,18 +4203,31 @@
         <w:pStyle w:val="Lgende"/>
         <w:jc w:val="center"/>
       </w:pPr>
-      <w:bookmarkStart w:id="16" w:name="_Toc501724699"/>
+      <w:bookmarkStart w:id="16" w:name="_Toc505108965"/>
       <w:r>
         <w:t xml:space="preserve">Figure </w:t>
       </w:r>
-      <w:fldSimple w:instr=" SEQ Figure \* ARABIC ">
-        <w:r>
-          <w:rPr>
-            <w:noProof/>
-          </w:rPr>
-          <w:t>5</w:t>
-        </w:r>
-      </w:fldSimple>
+      <w:r>
+        <w:fldChar w:fldCharType="begin"/>
+      </w:r>
+      <w:r>
+        <w:instrText xml:space="preserve"> SEQ Figure \* ARABIC </w:instrText>
+      </w:r>
+      <w:r>
+        <w:fldChar w:fldCharType="separate"/>
+      </w:r>
+      <w:r>
+        <w:rPr>
+          <w:noProof/>
+        </w:rPr>
+        <w:t>5</w:t>
+      </w:r>
+      <w:r>
+        <w:rPr>
+          <w:noProof/>
+        </w:rPr>
+        <w:fldChar w:fldCharType="end"/>
+      </w:r>
       <w:r>
         <w:t xml:space="preserve"> - Performance des modèles en Classification</w:t>
       </w:r>
@@ -4222,47 +4259,23 @@
         <w:t>RNN</w:t>
       </w:r>
       <w:r>
-        <w:t xml:space="preserve"> sont très utilisés dans de l'analyse de texte. Un </w:t>
+        <w:t xml:space="preserve"> sont très utilisés dans de l'analyse de texte. Un dataset bien connu pour évaluer ces modèles est le dataset IMDB (aussi appelé Large </w:t>
       </w:r>
       <w:proofErr w:type="spellStart"/>
       <w:r>
-        <w:t>dataset</w:t>
+        <w:t>Movie</w:t>
       </w:r>
       <w:proofErr w:type="spellEnd"/>
       <w:r>
-        <w:t xml:space="preserve"> bien connu pour évaluer ces modèles est le </w:t>
+        <w:t xml:space="preserve"> </w:t>
       </w:r>
       <w:proofErr w:type="spellStart"/>
       <w:r>
-        <w:t>dataset</w:t>
+        <w:t>Review</w:t>
       </w:r>
       <w:proofErr w:type="spellEnd"/>
       <w:r>
-        <w:t xml:space="preserve"> IMDB (aussi appelé Large </w:t>
-      </w:r>
-      <w:proofErr w:type="spellStart"/>
-      <w:r>
-        <w:t>Movie</w:t>
-      </w:r>
-      <w:proofErr w:type="spellEnd"/>
-      <w:r>
-        <w:t xml:space="preserve"> </w:t>
-      </w:r>
-      <w:proofErr w:type="spellStart"/>
-      <w:r>
-        <w:t>Review</w:t>
-      </w:r>
-      <w:proofErr w:type="spellEnd"/>
-      <w:r>
-        <w:t xml:space="preserve"> </w:t>
-      </w:r>
-      <w:proofErr w:type="spellStart"/>
-      <w:r>
-        <w:t>Dataset</w:t>
-      </w:r>
-      <w:proofErr w:type="spellEnd"/>
-      <w:r>
-        <w:t xml:space="preserve">). Celui-ci regroupe 25000 commentaires avec un </w:t>
+        <w:t xml:space="preserve"> Dataset). Celui-ci regroupe 25000 commentaires avec un </w:t>
       </w:r>
       <w:r>
         <w:t>sentiment attaché (</w:t>
@@ -4271,15 +4284,7 @@
         <w:t>positif ou négatif) préparés en amont.</w:t>
       </w:r>
       <w:r>
-        <w:t xml:space="preserve"> La présentation du </w:t>
-      </w:r>
-      <w:proofErr w:type="spellStart"/>
-      <w:r>
-        <w:t>dataset</w:t>
-      </w:r>
-      <w:proofErr w:type="spellEnd"/>
-      <w:r>
-        <w:t xml:space="preserve"> est </w:t>
+        <w:t xml:space="preserve"> La présentation du dataset est </w:t>
       </w:r>
       <w:r>
         <w:t>fournie</w:t>
@@ -4294,15 +4299,7 @@
       </w:pPr>
       <w:r>
         <w:tab/>
-        <w:t xml:space="preserve">Dans cette partie, nous allons comparer les performances de ces 4 modèles sur ce </w:t>
-      </w:r>
-      <w:proofErr w:type="spellStart"/>
-      <w:r>
-        <w:t>dataset</w:t>
-      </w:r>
-      <w:proofErr w:type="spellEnd"/>
-      <w:r>
-        <w:t xml:space="preserve">. </w:t>
+        <w:t xml:space="preserve">Dans cette partie, nous allons comparer les performances de ces 4 modèles sur ce dataset. </w:t>
       </w:r>
       <w:r>
         <w:t>L</w:t>
@@ -4339,15 +4336,7 @@
         <w:tab/>
       </w:r>
       <w:r>
-        <w:t xml:space="preserve">Etant dans un problème de classification, on va utiliser une structure </w:t>
-      </w:r>
-      <w:proofErr w:type="spellStart"/>
-      <w:r>
-        <w:t>Many</w:t>
-      </w:r>
-      <w:proofErr w:type="spellEnd"/>
-      <w:r>
-        <w:t xml:space="preserve">-to-One. </w:t>
+        <w:t xml:space="preserve">Etant dans un problème de classification, on va utiliser une structure Many-to-One. </w:t>
       </w:r>
       <w:r>
         <w:t xml:space="preserve">Le modèle a été mis en place en suivant </w:t>
@@ -5002,27 +4991,7 @@
                                 <w:sz w:val="18"/>
                                 <w:szCs w:val="20"/>
                               </w:rPr>
-                              <w:t xml:space="preserve"># Chargement du </w:t>
-                            </w:r>
-                            <w:proofErr w:type="spellStart"/>
-                            <w:r>
-                              <w:rPr>
-                                <w:rFonts w:ascii="Courier New" w:hAnsi="Courier New" w:cs="Courier New"/>
-                                <w:color w:val="008000"/>
-                                <w:sz w:val="18"/>
-                                <w:szCs w:val="20"/>
-                              </w:rPr>
-                              <w:t>dataset</w:t>
-                            </w:r>
-                            <w:proofErr w:type="spellEnd"/>
-                            <w:r>
-                              <w:rPr>
-                                <w:rFonts w:ascii="Courier New" w:hAnsi="Courier New" w:cs="Courier New"/>
-                                <w:color w:val="008000"/>
-                                <w:sz w:val="18"/>
-                                <w:szCs w:val="20"/>
-                              </w:rPr>
-                              <w:t xml:space="preserve"> et </w:t>
+                              <w:t xml:space="preserve"># Chargement du dataset et </w:t>
                             </w:r>
                             <w:proofErr w:type="spellStart"/>
                             <w:r>
@@ -10227,7 +10196,7 @@
             <v:path o:extrusionok="f" gradientshapeok="t" o:connecttype="rect"/>
             <o:lock v:ext="edit" aspectratio="t"/>
           </v:shapetype>
-          <v:shape id="_x0000_i1025" type="#_x0000_t75" style="width:307.85pt;height:297.25pt">
+          <v:shape id="_x0000_i1025" type="#_x0000_t75" style="width:307.6pt;height:297.2pt">
             <v:imagedata r:id="rId18" o:title="loss_batch" croptop="6253f" cropbottom="5168f" cropleft="4422f" cropright="5088f"/>
           </v:shape>
         </w:pict>
@@ -10238,18 +10207,31 @@
         <w:pStyle w:val="Lgende"/>
         <w:jc w:val="center"/>
       </w:pPr>
-      <w:bookmarkStart w:id="18" w:name="_Toc501724700"/>
+      <w:bookmarkStart w:id="18" w:name="_Toc505108966"/>
       <w:r>
         <w:t xml:space="preserve">Figure </w:t>
       </w:r>
-      <w:fldSimple w:instr=" SEQ Figure \* ARABIC ">
-        <w:r>
-          <w:rPr>
-            <w:noProof/>
-          </w:rPr>
-          <w:t>6</w:t>
-        </w:r>
-      </w:fldSimple>
+      <w:r>
+        <w:fldChar w:fldCharType="begin"/>
+      </w:r>
+      <w:r>
+        <w:instrText xml:space="preserve"> SEQ Figure \* ARABIC </w:instrText>
+      </w:r>
+      <w:r>
+        <w:fldChar w:fldCharType="separate"/>
+      </w:r>
+      <w:r>
+        <w:rPr>
+          <w:noProof/>
+        </w:rPr>
+        <w:t>6</w:t>
+      </w:r>
+      <w:r>
+        <w:rPr>
+          <w:noProof/>
+        </w:rPr>
+        <w:fldChar w:fldCharType="end"/>
+      </w:r>
       <w:r>
         <w:t xml:space="preserve"> - Evolution du </w:t>
       </w:r>
@@ -10333,18 +10315,31 @@
         <w:pStyle w:val="Lgende"/>
         <w:jc w:val="center"/>
       </w:pPr>
-      <w:bookmarkStart w:id="19" w:name="_Toc501724701"/>
+      <w:bookmarkStart w:id="19" w:name="_Toc505108967"/>
       <w:r>
         <w:t xml:space="preserve">Figure </w:t>
       </w:r>
-      <w:fldSimple w:instr=" SEQ Figure \* ARABIC ">
-        <w:r>
-          <w:rPr>
-            <w:noProof/>
-          </w:rPr>
-          <w:t>7</w:t>
-        </w:r>
-      </w:fldSimple>
+      <w:r>
+        <w:fldChar w:fldCharType="begin"/>
+      </w:r>
+      <w:r>
+        <w:instrText xml:space="preserve"> SEQ Figure \* ARABIC </w:instrText>
+      </w:r>
+      <w:r>
+        <w:fldChar w:fldCharType="separate"/>
+      </w:r>
+      <w:r>
+        <w:rPr>
+          <w:noProof/>
+        </w:rPr>
+        <w:t>7</w:t>
+      </w:r>
+      <w:r>
+        <w:rPr>
+          <w:noProof/>
+        </w:rPr>
+        <w:fldChar w:fldCharType="end"/>
+      </w:r>
       <w:r>
         <w:t xml:space="preserve"> - Evolution de la précision pendant la 1ère </w:t>
       </w:r>
@@ -10448,7 +10443,7 @@
       </w:pPr>
       <w:r>
         <w:pict>
-          <v:shape id="_x0000_i1026" type="#_x0000_t75" style="width:369.25pt;height:355.85pt">
+          <v:shape id="_x0000_i1026" type="#_x0000_t75" style="width:369.2pt;height:355.95pt">
             <v:imagedata r:id="rId20" o:title="acc_time" croptop="6087f" cropbottom="5081f" cropleft="4248f" cropright="4835f"/>
           </v:shape>
         </w:pict>
@@ -10459,18 +10454,31 @@
         <w:pStyle w:val="Lgende"/>
         <w:jc w:val="center"/>
       </w:pPr>
-      <w:bookmarkStart w:id="20" w:name="_Toc501724702"/>
+      <w:bookmarkStart w:id="20" w:name="_Toc505108968"/>
       <w:r>
         <w:t xml:space="preserve">Figure </w:t>
       </w:r>
-      <w:fldSimple w:instr=" SEQ Figure \* ARABIC ">
-        <w:r>
-          <w:rPr>
-            <w:noProof/>
-          </w:rPr>
-          <w:t>8</w:t>
-        </w:r>
-      </w:fldSimple>
+      <w:r>
+        <w:fldChar w:fldCharType="begin"/>
+      </w:r>
+      <w:r>
+        <w:instrText xml:space="preserve"> SEQ Figure \* ARABIC </w:instrText>
+      </w:r>
+      <w:r>
+        <w:fldChar w:fldCharType="separate"/>
+      </w:r>
+      <w:r>
+        <w:rPr>
+          <w:noProof/>
+        </w:rPr>
+        <w:t>8</w:t>
+      </w:r>
+      <w:r>
+        <w:rPr>
+          <w:noProof/>
+        </w:rPr>
+        <w:fldChar w:fldCharType="end"/>
+      </w:r>
       <w:r>
         <w:t xml:space="preserve"> - Evolution de la précision en fonction du temps d'entrainement</w:t>
       </w:r>
@@ -10553,7 +10561,7 @@
       <w:r>
         <w:lastRenderedPageBreak/>
         <w:pict>
-          <v:shape id="_x0000_i1027" type="#_x0000_t75" style="width:463.85pt;height:244.6pt">
+          <v:shape id="_x0000_i1027" type="#_x0000_t75" style="width:463.7pt;height:244.8pt">
             <v:imagedata r:id="rId21" o:title="heatmap_perfs" croptop="6111f" cropbottom="3611f" cropleft="4761f" cropright="4341f"/>
           </v:shape>
         </w:pict>
@@ -10564,18 +10572,31 @@
         <w:pStyle w:val="Lgende"/>
         <w:jc w:val="center"/>
       </w:pPr>
-      <w:bookmarkStart w:id="21" w:name="_Toc501724703"/>
+      <w:bookmarkStart w:id="21" w:name="_Toc505108969"/>
       <w:r>
         <w:t xml:space="preserve">Figure </w:t>
       </w:r>
-      <w:fldSimple w:instr=" SEQ Figure \* ARABIC ">
-        <w:r>
-          <w:rPr>
-            <w:noProof/>
-          </w:rPr>
-          <w:t>9</w:t>
-        </w:r>
-      </w:fldSimple>
+      <w:r>
+        <w:fldChar w:fldCharType="begin"/>
+      </w:r>
+      <w:r>
+        <w:instrText xml:space="preserve"> SEQ Figure \* ARABIC </w:instrText>
+      </w:r>
+      <w:r>
+        <w:fldChar w:fldCharType="separate"/>
+      </w:r>
+      <w:r>
+        <w:rPr>
+          <w:noProof/>
+        </w:rPr>
+        <w:t>9</w:t>
+      </w:r>
+      <w:r>
+        <w:rPr>
+          <w:noProof/>
+        </w:rPr>
+        <w:fldChar w:fldCharType="end"/>
+      </w:r>
       <w:r>
         <w:t xml:space="preserve"> - Evaluation du gain de temps d'entrainement entre LSTM et QRNN. Comparaison avec les performances annoncées</w:t>
       </w:r>
@@ -10819,6 +10840,60 @@
       </w:r>
       <w:r>
         <w:t>et ainsi voir le bénéfice que ceux-ci apportent. Le QRNN va surement encore évoluer dans les années à venir notamment sur sa capacité à apprendre, et qui sait, peut-être détrôner le LSTM.</w:t>
+      </w:r>
+    </w:p>
+    <w:p>
+      <w:pPr>
+        <w:jc w:val="both"/>
+      </w:pPr>
+      <w:r>
+        <w:tab/>
+        <w:t xml:space="preserve">Quant au problème du </w:t>
+      </w:r>
+      <w:proofErr w:type="spellStart"/>
+      <w:r>
+        <w:t>Vanishing</w:t>
+      </w:r>
+      <w:proofErr w:type="spellEnd"/>
+      <w:r>
+        <w:t xml:space="preserve"> gradient, l'implémentation du </w:t>
+      </w:r>
+      <w:proofErr w:type="spellStart"/>
+      <w:r>
+        <w:t>Synthetic</w:t>
+      </w:r>
+      <w:proofErr w:type="spellEnd"/>
+      <w:r>
+        <w:t xml:space="preserve"> gradient (</w:t>
+      </w:r>
+      <w:proofErr w:type="spellStart"/>
+      <w:r>
+        <w:fldChar w:fldCharType="begin"/>
+      </w:r>
+      <w:r>
+        <w:instrText xml:space="preserve"> HYPERLINK "https://arxiv.org/abs/1608.05343?utm_campaign=Revue%20newsletter&amp;utm_medium=Newsletter&amp;utm_source=The%20Wild%20Week%20in%20AI" </w:instrText>
+      </w:r>
+      <w:r>
+        <w:fldChar w:fldCharType="separate"/>
+      </w:r>
+      <w:r>
+        <w:rPr>
+          <w:rStyle w:val="Lienhypertexte"/>
+        </w:rPr>
+        <w:t>arxiv</w:t>
+      </w:r>
+      <w:proofErr w:type="spellEnd"/>
+      <w:r>
+        <w:rPr>
+          <w:rStyle w:val="Lienhypertexte"/>
+        </w:rPr>
+        <w:t xml:space="preserve"> 07/2017</w:t>
+      </w:r>
+      <w:r>
+        <w:fldChar w:fldCharType="end"/>
+      </w:r>
+      <w:r>
+        <w:t>) pourrait être aussi une alternative prometteuse.</w:t>
       </w:r>
     </w:p>
     <w:p>
@@ -11781,13 +11856,7 @@
                   <w:rPr>
                     <w:rFonts w:ascii="Cambria Math" w:hAnsi="Cambria Math"/>
                   </w:rPr>
-                  <m:t>y=x*si</m:t>
-                </m:r>
-                <m:r>
-                  <w:rPr>
-                    <w:rFonts w:ascii="Cambria Math" w:hAnsi="Cambria Math"/>
-                  </w:rPr>
-                  <m:t>gmoid</m:t>
+                  <m:t>y=x*sigmoid</m:t>
                 </m:r>
                 <m:d>
                   <m:dPr>
@@ -11890,28 +11959,15 @@
         <w:t xml:space="preserve">Annexe 3 </w:t>
       </w:r>
       <w:r>
-        <w:t xml:space="preserve">– Préparation du </w:t>
-      </w:r>
-      <w:proofErr w:type="spellStart"/>
-      <w:r>
-        <w:t>dataset</w:t>
-      </w:r>
-      <w:proofErr w:type="spellEnd"/>
+        <w:t>– Préparation du dataset</w:t>
+      </w:r>
     </w:p>
     <w:p>
       <w:pPr>
         <w:jc w:val="both"/>
       </w:pPr>
       <w:r>
-        <w:t xml:space="preserve">La préparation du </w:t>
-      </w:r>
-      <w:proofErr w:type="spellStart"/>
-      <w:r>
-        <w:t>dataset</w:t>
-      </w:r>
-      <w:proofErr w:type="spellEnd"/>
-      <w:r>
-        <w:t xml:space="preserve"> a été faite en 2011 par l'université de </w:t>
+        <w:t xml:space="preserve">La préparation du dataset a été faite en 2011 par l'université de </w:t>
       </w:r>
       <w:proofErr w:type="spellStart"/>
       <w:r>
@@ -12038,18 +12094,31 @@
           <w:lang w:eastAsia="fr-FR"/>
         </w:rPr>
       </w:pPr>
-      <w:bookmarkStart w:id="24" w:name="_Toc501724704"/>
+      <w:bookmarkStart w:id="24" w:name="_Toc505108970"/>
       <w:r>
         <w:t xml:space="preserve">Figure </w:t>
       </w:r>
-      <w:fldSimple w:instr=" SEQ Figure \* ARABIC ">
-        <w:r>
-          <w:rPr>
-            <w:noProof/>
-          </w:rPr>
-          <w:t>10</w:t>
-        </w:r>
-      </w:fldSimple>
+      <w:r>
+        <w:fldChar w:fldCharType="begin"/>
+      </w:r>
+      <w:r>
+        <w:instrText xml:space="preserve"> SEQ Figure \* ARABIC </w:instrText>
+      </w:r>
+      <w:r>
+        <w:fldChar w:fldCharType="separate"/>
+      </w:r>
+      <w:r>
+        <w:rPr>
+          <w:noProof/>
+        </w:rPr>
+        <w:t>10</w:t>
+      </w:r>
+      <w:r>
+        <w:rPr>
+          <w:noProof/>
+        </w:rPr>
+        <w:fldChar w:fldCharType="end"/>
+      </w:r>
       <w:r>
         <w:t xml:space="preserve"> - Représentation du </w:t>
       </w:r>
@@ -12258,7 +12327,13 @@
                     <w:rPr>
                       <w:rFonts w:ascii="Cambria Math" w:hAnsi="Cambria Math"/>
                     </w:rPr>
-                    <m:t>inputs</m:t>
+                    <m:t>i</m:t>
+                  </m:r>
+                  <m:r>
+                    <w:rPr>
+                      <w:rFonts w:ascii="Cambria Math" w:hAnsi="Cambria Math"/>
+                    </w:rPr>
+                    <m:t>nputs</m:t>
                   </m:r>
                 </m:sub>
                 <m:sup/>
@@ -12684,18 +12759,31 @@
         <w:pStyle w:val="Lgende"/>
         <w:jc w:val="center"/>
       </w:pPr>
-      <w:bookmarkStart w:id="25" w:name="_Toc501724705"/>
+      <w:bookmarkStart w:id="25" w:name="_Toc505108971"/>
       <w:r>
         <w:t xml:space="preserve">Figure </w:t>
       </w:r>
-      <w:fldSimple w:instr=" SEQ Figure \* ARABIC ">
-        <w:r>
-          <w:rPr>
-            <w:noProof/>
-          </w:rPr>
-          <w:t>11</w:t>
-        </w:r>
-      </w:fldSimple>
+      <w:r>
+        <w:fldChar w:fldCharType="begin"/>
+      </w:r>
+      <w:r>
+        <w:instrText xml:space="preserve"> SEQ Figure \* ARABIC </w:instrText>
+      </w:r>
+      <w:r>
+        <w:fldChar w:fldCharType="separate"/>
+      </w:r>
+      <w:r>
+        <w:rPr>
+          <w:noProof/>
+        </w:rPr>
+        <w:t>11</w:t>
+      </w:r>
+      <w:r>
+        <w:rPr>
+          <w:noProof/>
+        </w:rPr>
+        <w:fldChar w:fldCharType="end"/>
+      </w:r>
       <w:r>
         <w:t xml:space="preserve"> - </w:t>
       </w:r>
@@ -12828,15 +12916,7 @@
         <w:t>eptron</w:t>
       </w:r>
       <w:r>
-        <w:t xml:space="preserve">. Lors du training, ses poids seront ajustés pour "apprendre" quels </w:t>
-      </w:r>
-      <w:proofErr w:type="spellStart"/>
-      <w:r>
-        <w:t>features</w:t>
-      </w:r>
-      <w:proofErr w:type="spellEnd"/>
-      <w:r>
-        <w:t xml:space="preserve"> sont utile</w:t>
+        <w:t>. Lors du training, ses poids seront ajustés pour "apprendre" quels features sont utile</w:t>
       </w:r>
       <w:r>
         <w:t xml:space="preserve">s. La fonction d'activation est la </w:t>
@@ -13427,21 +13507,7 @@
         <w:rPr>
           <w:rFonts w:eastAsiaTheme="minorEastAsia"/>
         </w:rPr>
-        <w:t xml:space="preserve">, sélectionner les </w:t>
-      </w:r>
-      <w:proofErr w:type="spellStart"/>
-      <w:r>
-        <w:rPr>
-          <w:rFonts w:eastAsiaTheme="minorEastAsia"/>
-        </w:rPr>
-        <w:t>features</w:t>
-      </w:r>
-      <w:proofErr w:type="spellEnd"/>
-      <w:r>
-        <w:rPr>
-          <w:rFonts w:eastAsiaTheme="minorEastAsia"/>
-        </w:rPr>
-        <w:t xml:space="preserve"> importantes. Son équation est donc la même hormis les matrices de poids :</w:t>
+        <w:t>, sélectionner les features importantes. Son équation est donc la même hormis les matrices de poids :</w:t>
       </w:r>
     </w:p>
     <w:p>
@@ -14489,18 +14555,31 @@
         <w:pStyle w:val="Lgende"/>
         <w:jc w:val="center"/>
       </w:pPr>
-      <w:bookmarkStart w:id="26" w:name="_Toc501724706"/>
+      <w:bookmarkStart w:id="26" w:name="_Toc505108972"/>
       <w:r>
         <w:t xml:space="preserve">Figure </w:t>
       </w:r>
-      <w:fldSimple w:instr=" SEQ Figure \* ARABIC ">
-        <w:r>
-          <w:rPr>
-            <w:noProof/>
-          </w:rPr>
-          <w:t>12</w:t>
-        </w:r>
-      </w:fldSimple>
+      <w:r>
+        <w:fldChar w:fldCharType="begin"/>
+      </w:r>
+      <w:r>
+        <w:instrText xml:space="preserve"> SEQ Figure \* ARABIC </w:instrText>
+      </w:r>
+      <w:r>
+        <w:fldChar w:fldCharType="separate"/>
+      </w:r>
+      <w:r>
+        <w:rPr>
+          <w:noProof/>
+        </w:rPr>
+        <w:t>12</w:t>
+      </w:r>
+      <w:r>
+        <w:rPr>
+          <w:noProof/>
+        </w:rPr>
+        <w:fldChar w:fldCharType="end"/>
+      </w:r>
       <w:r>
         <w:t xml:space="preserve"> - </w:t>
       </w:r>
@@ -15559,18 +15638,31 @@
         <w:pStyle w:val="Lgende"/>
         <w:jc w:val="center"/>
       </w:pPr>
-      <w:bookmarkStart w:id="27" w:name="_Toc501724707"/>
+      <w:bookmarkStart w:id="27" w:name="_Toc505108973"/>
       <w:r>
         <w:t xml:space="preserve">Figure </w:t>
       </w:r>
-      <w:fldSimple w:instr=" SEQ Figure \* ARABIC ">
-        <w:r>
-          <w:rPr>
-            <w:noProof/>
-          </w:rPr>
-          <w:t>13</w:t>
-        </w:r>
-      </w:fldSimple>
+      <w:r>
+        <w:fldChar w:fldCharType="begin"/>
+      </w:r>
+      <w:r>
+        <w:instrText xml:space="preserve"> SEQ Figure \* ARABIC </w:instrText>
+      </w:r>
+      <w:r>
+        <w:fldChar w:fldCharType="separate"/>
+      </w:r>
+      <w:r>
+        <w:rPr>
+          <w:noProof/>
+        </w:rPr>
+        <w:t>13</w:t>
+      </w:r>
+      <w:r>
+        <w:rPr>
+          <w:noProof/>
+        </w:rPr>
+        <w:fldChar w:fldCharType="end"/>
+      </w:r>
       <w:r>
         <w:t xml:space="preserve"> - Evolution du </w:t>
       </w:r>
@@ -15636,8 +15728,6 @@
       <w:r>
         <w:t xml:space="preserve"> a été ajoutée.</w:t>
       </w:r>
-      <w:bookmarkStart w:id="28" w:name="_GoBack"/>
-      <w:bookmarkEnd w:id="28"/>
     </w:p>
     <w:p/>
     <w:p>
@@ -15663,7 +15753,7 @@
           <w:szCs w:val="28"/>
         </w:rPr>
       </w:pPr>
-      <w:bookmarkStart w:id="29" w:name="_Toc501724561"/>
+      <w:bookmarkStart w:id="28" w:name="_Toc501724561"/>
       <w:r>
         <w:br w:type="page"/>
       </w:r>
@@ -15676,7 +15766,7 @@
         <w:lastRenderedPageBreak/>
         <w:t>Sources :</w:t>
       </w:r>
-      <w:bookmarkEnd w:id="29"/>
+      <w:bookmarkEnd w:id="28"/>
     </w:p>
     <w:p/>
     <w:p>
@@ -16014,12 +16104,12 @@
       <w:pPr>
         <w:pStyle w:val="Titre1"/>
       </w:pPr>
-      <w:bookmarkStart w:id="30" w:name="_Toc501724562"/>
+      <w:bookmarkStart w:id="29" w:name="_Toc501724562"/>
       <w:r>
         <w:lastRenderedPageBreak/>
         <w:t>Table des illustrations</w:t>
       </w:r>
-      <w:bookmarkEnd w:id="30"/>
+      <w:bookmarkEnd w:id="29"/>
     </w:p>
     <w:p/>
     <w:p>
@@ -16043,13 +16133,13 @@
       <w:r>
         <w:fldChar w:fldCharType="separate"/>
       </w:r>
-      <w:hyperlink w:anchor="_Toc501724695" w:history="1">
+      <w:hyperlink w:anchor="_Toc505108961" w:history="1">
         <w:r>
           <w:rPr>
             <w:rStyle w:val="Lienhypertexte"/>
             <w:noProof/>
           </w:rPr>
-          <w:t>Figure 1 - Problème de Vanishing Gradient en BPTT</w:t>
+          <w:t>Figure 1 – Représentation dépliée d'un RNN - Problème de Vanishing Gradient en BPTT</w:t>
         </w:r>
         <w:r>
           <w:rPr>
@@ -16070,7 +16160,7 @@
             <w:noProof/>
             <w:webHidden/>
           </w:rPr>
-          <w:instrText xml:space="preserve"> PAGEREF _Toc501724695 \h </w:instrText>
+          <w:instrText xml:space="preserve"> PAGEREF _Toc505108961 \h </w:instrText>
         </w:r>
         <w:r>
           <w:rPr>
@@ -16113,7 +16203,7 @@
           <w:lang w:eastAsia="fr-FR"/>
         </w:rPr>
       </w:pPr>
-      <w:hyperlink w:anchor="_Toc501724696" w:history="1">
+      <w:hyperlink w:anchor="_Toc505108962" w:history="1">
         <w:r>
           <w:rPr>
             <w:rStyle w:val="Lienhypertexte"/>
@@ -16140,7 +16230,7 @@
             <w:noProof/>
             <w:webHidden/>
           </w:rPr>
-          <w:instrText xml:space="preserve"> PAGEREF _Toc501724696 \h </w:instrText>
+          <w:instrText xml:space="preserve"> PAGEREF _Toc505108962 \h </w:instrText>
         </w:r>
         <w:r>
           <w:rPr>
@@ -16183,7 +16273,7 @@
           <w:lang w:eastAsia="fr-FR"/>
         </w:rPr>
       </w:pPr>
-      <w:hyperlink w:anchor="_Toc501724697" w:history="1">
+      <w:hyperlink w:anchor="_Toc505108963" w:history="1">
         <w:r>
           <w:rPr>
             <w:rStyle w:val="Lienhypertexte"/>
@@ -16210,7 +16300,7 @@
             <w:noProof/>
             <w:webHidden/>
           </w:rPr>
-          <w:instrText xml:space="preserve"> PAGEREF _Toc501724697 \h </w:instrText>
+          <w:instrText xml:space="preserve"> PAGEREF _Toc505108963 \h </w:instrText>
         </w:r>
         <w:r>
           <w:rPr>
@@ -16253,7 +16343,7 @@
           <w:lang w:eastAsia="fr-FR"/>
         </w:rPr>
       </w:pPr>
-      <w:hyperlink w:anchor="_Toc501724698" w:history="1">
+      <w:hyperlink w:anchor="_Toc505108964" w:history="1">
         <w:r>
           <w:rPr>
             <w:rStyle w:val="Lienhypertexte"/>
@@ -16280,7 +16370,7 @@
             <w:noProof/>
             <w:webHidden/>
           </w:rPr>
-          <w:instrText xml:space="preserve"> PAGEREF _Toc501724698 \h </w:instrText>
+          <w:instrText xml:space="preserve"> PAGEREF _Toc505108964 \h </w:instrText>
         </w:r>
         <w:r>
           <w:rPr>
@@ -16323,7 +16413,7 @@
           <w:lang w:eastAsia="fr-FR"/>
         </w:rPr>
       </w:pPr>
-      <w:hyperlink w:anchor="_Toc501724699" w:history="1">
+      <w:hyperlink w:anchor="_Toc505108965" w:history="1">
         <w:r>
           <w:rPr>
             <w:rStyle w:val="Lienhypertexte"/>
@@ -16350,7 +16440,7 @@
             <w:noProof/>
             <w:webHidden/>
           </w:rPr>
-          <w:instrText xml:space="preserve"> PAGEREF _Toc501724699 \h </w:instrText>
+          <w:instrText xml:space="preserve"> PAGEREF _Toc505108965 \h </w:instrText>
         </w:r>
         <w:r>
           <w:rPr>
@@ -16393,7 +16483,7 @@
           <w:lang w:eastAsia="fr-FR"/>
         </w:rPr>
       </w:pPr>
-      <w:hyperlink w:anchor="_Toc501724700" w:history="1">
+      <w:hyperlink w:anchor="_Toc505108966" w:history="1">
         <w:r>
           <w:rPr>
             <w:rStyle w:val="Lienhypertexte"/>
@@ -16420,7 +16510,7 @@
             <w:noProof/>
             <w:webHidden/>
           </w:rPr>
-          <w:instrText xml:space="preserve"> PAGEREF _Toc501724700 \h </w:instrText>
+          <w:instrText xml:space="preserve"> PAGEREF _Toc505108966 \h </w:instrText>
         </w:r>
         <w:r>
           <w:rPr>
@@ -16463,7 +16553,7 @@
           <w:lang w:eastAsia="fr-FR"/>
         </w:rPr>
       </w:pPr>
-      <w:hyperlink w:anchor="_Toc501724701" w:history="1">
+      <w:hyperlink w:anchor="_Toc505108967" w:history="1">
         <w:r>
           <w:rPr>
             <w:rStyle w:val="Lienhypertexte"/>
@@ -16490,7 +16580,7 @@
             <w:noProof/>
             <w:webHidden/>
           </w:rPr>
-          <w:instrText xml:space="preserve"> PAGEREF _Toc501724701 \h </w:instrText>
+          <w:instrText xml:space="preserve"> PAGEREF _Toc505108967 \h </w:instrText>
         </w:r>
         <w:r>
           <w:rPr>
@@ -16533,7 +16623,7 @@
           <w:lang w:eastAsia="fr-FR"/>
         </w:rPr>
       </w:pPr>
-      <w:hyperlink w:anchor="_Toc501724702" w:history="1">
+      <w:hyperlink w:anchor="_Toc505108968" w:history="1">
         <w:r>
           <w:rPr>
             <w:rStyle w:val="Lienhypertexte"/>
@@ -16560,7 +16650,7 @@
             <w:noProof/>
             <w:webHidden/>
           </w:rPr>
-          <w:instrText xml:space="preserve"> PAGEREF _Toc501724702 \h </w:instrText>
+          <w:instrText xml:space="preserve"> PAGEREF _Toc505108968 \h </w:instrText>
         </w:r>
         <w:r>
           <w:rPr>
@@ -16603,7 +16693,7 @@
           <w:lang w:eastAsia="fr-FR"/>
         </w:rPr>
       </w:pPr>
-      <w:hyperlink w:anchor="_Toc501724703" w:history="1">
+      <w:hyperlink w:anchor="_Toc505108969" w:history="1">
         <w:r>
           <w:rPr>
             <w:rStyle w:val="Lienhypertexte"/>
@@ -16630,7 +16720,7 @@
             <w:noProof/>
             <w:webHidden/>
           </w:rPr>
-          <w:instrText xml:space="preserve"> PAGEREF _Toc501724703 \h </w:instrText>
+          <w:instrText xml:space="preserve"> PAGEREF _Toc505108969 \h </w:instrText>
         </w:r>
         <w:r>
           <w:rPr>
@@ -16673,7 +16763,7 @@
           <w:lang w:eastAsia="fr-FR"/>
         </w:rPr>
       </w:pPr>
-      <w:hyperlink w:anchor="_Toc501724704" w:history="1">
+      <w:hyperlink w:anchor="_Toc505108970" w:history="1">
         <w:r>
           <w:rPr>
             <w:rStyle w:val="Lienhypertexte"/>
@@ -16700,7 +16790,7 @@
             <w:noProof/>
             <w:webHidden/>
           </w:rPr>
-          <w:instrText xml:space="preserve"> PAGEREF _Toc501724704 \h </w:instrText>
+          <w:instrText xml:space="preserve"> PAGEREF _Toc505108970 \h </w:instrText>
         </w:r>
         <w:r>
           <w:rPr>
@@ -16743,7 +16833,7 @@
           <w:lang w:eastAsia="fr-FR"/>
         </w:rPr>
       </w:pPr>
-      <w:hyperlink w:anchor="_Toc501724705" w:history="1">
+      <w:hyperlink w:anchor="_Toc505108971" w:history="1">
         <w:r>
           <w:rPr>
             <w:rStyle w:val="Lienhypertexte"/>
@@ -16770,7 +16860,7 @@
             <w:noProof/>
             <w:webHidden/>
           </w:rPr>
-          <w:instrText xml:space="preserve"> PAGEREF _Toc501724705 \h </w:instrText>
+          <w:instrText xml:space="preserve"> PAGEREF _Toc505108971 \h </w:instrText>
         </w:r>
         <w:r>
           <w:rPr>
@@ -16813,7 +16903,7 @@
           <w:lang w:eastAsia="fr-FR"/>
         </w:rPr>
       </w:pPr>
-      <w:hyperlink w:anchor="_Toc501724706" w:history="1">
+      <w:hyperlink w:anchor="_Toc505108972" w:history="1">
         <w:r>
           <w:rPr>
             <w:rStyle w:val="Lienhypertexte"/>
@@ -16840,7 +16930,7 @@
             <w:noProof/>
             <w:webHidden/>
           </w:rPr>
-          <w:instrText xml:space="preserve"> PAGEREF _Toc501724706 \h </w:instrText>
+          <w:instrText xml:space="preserve"> PAGEREF _Toc505108972 \h </w:instrText>
         </w:r>
         <w:r>
           <w:rPr>
@@ -16883,7 +16973,7 @@
           <w:lang w:eastAsia="fr-FR"/>
         </w:rPr>
       </w:pPr>
-      <w:hyperlink w:anchor="_Toc501724707" w:history="1">
+      <w:hyperlink w:anchor="_Toc505108973" w:history="1">
         <w:r>
           <w:rPr>
             <w:rStyle w:val="Lienhypertexte"/>
@@ -16910,7 +17000,7 @@
             <w:noProof/>
             <w:webHidden/>
           </w:rPr>
-          <w:instrText xml:space="preserve"> PAGEREF _Toc501724707 \h </w:instrText>
+          <w:instrText xml:space="preserve"> PAGEREF _Toc505108973 \h </w:instrText>
         </w:r>
         <w:r>
           <w:rPr>
@@ -16945,6 +17035,8 @@
       <w:r>
         <w:fldChar w:fldCharType="end"/>
       </w:r>
+      <w:bookmarkStart w:id="30" w:name="_GoBack"/>
+      <w:bookmarkEnd w:id="30"/>
     </w:p>
     <w:sectPr>
       <w:footerReference w:type="default" r:id="rId48"/>
@@ -16992,6 +17084,7 @@
         <w:docPartUnique/>
       </w:docPartObj>
     </w:sdtPr>
+    <w:sdtEndPr/>
     <w:sdtContent>
       <w:p>
         <w:pPr>
@@ -19293,7 +19386,7 @@
 </file>
 
 <file path=customXml/itemProps1.xml><?xml version="1.0" encoding="utf-8"?>
-<ds:datastoreItem xmlns:ds="http://schemas.openxmlformats.org/officeDocument/2006/customXml" ds:itemID="{2545FDC1-9460-46D8-B674-DE485CC2070D}">
+<ds:datastoreItem xmlns:ds="http://schemas.openxmlformats.org/officeDocument/2006/customXml" ds:itemID="{C279EE94-D814-4833-B99C-5EF2C7BA4154}">
   <ds:schemaRefs>
     <ds:schemaRef ds:uri="http://schemas.openxmlformats.org/officeDocument/2006/bibliography"/>
   </ds:schemaRefs>

</xml_diff>